<commit_message>
Update fiel Git Commands Documentaion.docx
</commit_message>
<xml_diff>
--- a/Git Commands Documentation.docx
+++ b/Git Commands Documentation.docx
@@ -157,13 +157,7 @@
         <w:rPr>
           <w:rFonts w:ascii="Open Sans" w:eastAsia="Open Sans" w:hAnsi="Open Sans" w:cs="Open Sans"/>
         </w:rPr>
-        <w:t xml:space="preserve"> Com</w:t>
-      </w:r>
-      <w:r>
-        <w:rPr>
-          <w:rFonts w:ascii="Open Sans" w:eastAsia="Open Sans" w:hAnsi="Open Sans" w:cs="Open Sans"/>
-        </w:rPr>
-        <w:t>mands Documentation template on your Google Drive.</w:t>
+        <w:t xml:space="preserve"> Commands Documentation template on your Google Drive.</w:t>
       </w:r>
     </w:p>
     <w:p>
@@ -294,13 +288,7 @@
           <w:color w:val="02B3E4"/>
         </w:rPr>
         <w:lastRenderedPageBreak/>
-        <w:t>1. Set Up Y</w:t>
-      </w:r>
-      <w:r>
-        <w:rPr>
-          <w:color w:val="02B3E4"/>
-        </w:rPr>
-        <w:t>our Repository</w:t>
+        <w:t>1. Set Up Your Repository</w:t>
       </w:r>
     </w:p>
     <w:p>
@@ -585,7 +573,7 @@
     <w:tbl>
       <w:tblPr>
         <w:tblStyle w:val="a0"/>
-        <w:tblW w:w="9315" w:type="dxa"/>
+        <w:tblW w:w="9485" w:type="dxa"/>
         <w:tblInd w:w="45" w:type="dxa"/>
         <w:tblBorders>
           <w:top w:val="single" w:sz="8" w:space="0" w:color="B7B7B7"/>
@@ -601,7 +589,7 @@
       <w:tblGrid>
         <w:gridCol w:w="555"/>
         <w:gridCol w:w="4860"/>
-        <w:gridCol w:w="3900"/>
+        <w:gridCol w:w="4070"/>
       </w:tblGrid>
       <w:tr>
         <w:tc>
@@ -658,7 +646,7 @@
         </w:tc>
         <w:tc>
           <w:tcPr>
-            <w:tcW w:w="3900" w:type="dxa"/>
+            <w:tcW w:w="4070" w:type="dxa"/>
             <w:shd w:val="clear" w:color="auto" w:fill="auto"/>
             <w:tcMar>
               <w:top w:w="100" w:type="dxa"/>
@@ -763,22 +751,28 @@
         </w:tc>
         <w:tc>
           <w:tcPr>
-            <w:tcW w:w="3900" w:type="dxa"/>
-            <w:shd w:val="clear" w:color="auto" w:fill="auto"/>
-            <w:tcMar>
-              <w:top w:w="100" w:type="dxa"/>
-              <w:left w:w="100" w:type="dxa"/>
-              <w:bottom w:w="100" w:type="dxa"/>
-              <w:right w:w="100" w:type="dxa"/>
-            </w:tcMar>
-          </w:tcPr>
-          <w:p>
-            <w:pPr>
-              <w:ind w:left="90"/>
-              <w:rPr>
-                <w:rFonts w:ascii="Open Sans" w:eastAsia="Open Sans" w:hAnsi="Open Sans" w:cs="Open Sans"/>
-              </w:rPr>
-            </w:pPr>
+            <w:tcW w:w="4070" w:type="dxa"/>
+            <w:shd w:val="clear" w:color="auto" w:fill="auto"/>
+            <w:tcMar>
+              <w:top w:w="100" w:type="dxa"/>
+              <w:left w:w="100" w:type="dxa"/>
+              <w:bottom w:w="100" w:type="dxa"/>
+              <w:right w:w="100" w:type="dxa"/>
+            </w:tcMar>
+          </w:tcPr>
+          <w:p>
+            <w:pPr>
+              <w:ind w:left="90"/>
+              <w:rPr>
+                <w:rFonts w:ascii="Open Sans" w:eastAsia="Open Sans" w:hAnsi="Open Sans" w:cs="Open Sans"/>
+              </w:rPr>
+            </w:pPr>
+            <w:r>
+              <w:rPr>
+                <w:rFonts w:ascii="Open Sans" w:eastAsia="Open Sans" w:hAnsi="Open Sans" w:cs="Open Sans"/>
+              </w:rPr>
+              <w:t>$</w:t>
+            </w:r>
             <w:proofErr w:type="spellStart"/>
             <w:r>
               <w:rPr>
@@ -859,7 +853,7 @@
         </w:tc>
         <w:tc>
           <w:tcPr>
-            <w:tcW w:w="3900" w:type="dxa"/>
+            <w:tcW w:w="4070" w:type="dxa"/>
             <w:shd w:val="clear" w:color="auto" w:fill="CCCCCC"/>
             <w:tcMar>
               <w:top w:w="100" w:type="dxa"/>
@@ -989,7 +983,7 @@
         </w:tc>
         <w:tc>
           <w:tcPr>
-            <w:tcW w:w="3900" w:type="dxa"/>
+            <w:tcW w:w="4070" w:type="dxa"/>
             <w:shd w:val="clear" w:color="auto" w:fill="CCCCCC"/>
             <w:tcMar>
               <w:top w:w="100" w:type="dxa"/>
@@ -1111,7 +1105,7 @@
         </w:tc>
         <w:tc>
           <w:tcPr>
-            <w:tcW w:w="3900" w:type="dxa"/>
+            <w:tcW w:w="4070" w:type="dxa"/>
             <w:shd w:val="clear" w:color="auto" w:fill="CCCCCC"/>
             <w:tcMar>
               <w:top w:w="100" w:type="dxa"/>
@@ -1156,14 +1150,7 @@
                 <w:rFonts w:ascii="Open Sans" w:eastAsia="Open Sans" w:hAnsi="Open Sans" w:cs="Open Sans"/>
                 <w:b/>
               </w:rPr>
-              <w:t>giti</w:t>
-            </w:r>
-            <w:r>
-              <w:rPr>
-                <w:rFonts w:ascii="Open Sans" w:eastAsia="Open Sans" w:hAnsi="Open Sans" w:cs="Open Sans"/>
-                <w:b/>
-              </w:rPr>
-              <w:t>gnore</w:t>
+              <w:t>gitignore</w:t>
             </w:r>
             <w:proofErr w:type="spellEnd"/>
             <w:r>
@@ -1233,28 +1220,40 @@
         </w:tc>
         <w:tc>
           <w:tcPr>
-            <w:tcW w:w="3900" w:type="dxa"/>
-            <w:shd w:val="clear" w:color="auto" w:fill="auto"/>
-            <w:tcMar>
-              <w:top w:w="100" w:type="dxa"/>
-              <w:left w:w="100" w:type="dxa"/>
-              <w:bottom w:w="100" w:type="dxa"/>
-              <w:right w:w="100" w:type="dxa"/>
-            </w:tcMar>
-          </w:tcPr>
-          <w:p>
-            <w:pPr>
-              <w:ind w:left="90"/>
-              <w:rPr>
-                <w:rFonts w:ascii="Open Sans" w:eastAsia="Open Sans" w:hAnsi="Open Sans" w:cs="Open Sans"/>
-              </w:rPr>
-            </w:pPr>
+            <w:tcW w:w="4070" w:type="dxa"/>
+            <w:shd w:val="clear" w:color="auto" w:fill="auto"/>
+            <w:tcMar>
+              <w:top w:w="100" w:type="dxa"/>
+              <w:left w:w="100" w:type="dxa"/>
+              <w:bottom w:w="100" w:type="dxa"/>
+              <w:right w:w="100" w:type="dxa"/>
+            </w:tcMar>
+          </w:tcPr>
+          <w:p>
+            <w:pPr>
+              <w:ind w:left="90"/>
+              <w:rPr>
+                <w:rFonts w:ascii="Open Sans" w:eastAsia="Open Sans" w:hAnsi="Open Sans" w:cs="Open Sans"/>
+              </w:rPr>
+            </w:pPr>
+            <w:r>
+              <w:rPr>
+                <w:rFonts w:ascii="Open Sans" w:eastAsia="Open Sans" w:hAnsi="Open Sans" w:cs="Open Sans"/>
+              </w:rPr>
+              <w:t>$</w:t>
+            </w:r>
             <w:proofErr w:type="spellStart"/>
             <w:r>
+              <w:rPr>
+                <w:rFonts w:ascii="Open Sans" w:eastAsia="Open Sans" w:hAnsi="Open Sans" w:cs="Open Sans"/>
+              </w:rPr>
               <w:t>git</w:t>
             </w:r>
             <w:proofErr w:type="spellEnd"/>
             <w:r>
+              <w:rPr>
+                <w:rFonts w:ascii="Open Sans" w:eastAsia="Open Sans" w:hAnsi="Open Sans" w:cs="Open Sans"/>
+              </w:rPr>
               <w:t xml:space="preserve"> status</w:t>
             </w:r>
           </w:p>
@@ -1317,28 +1316,40 @@
         </w:tc>
         <w:tc>
           <w:tcPr>
-            <w:tcW w:w="3900" w:type="dxa"/>
-            <w:shd w:val="clear" w:color="auto" w:fill="auto"/>
-            <w:tcMar>
-              <w:top w:w="100" w:type="dxa"/>
-              <w:left w:w="100" w:type="dxa"/>
-              <w:bottom w:w="100" w:type="dxa"/>
-              <w:right w:w="100" w:type="dxa"/>
-            </w:tcMar>
-          </w:tcPr>
-          <w:p>
-            <w:pPr>
-              <w:ind w:left="90"/>
-              <w:rPr>
-                <w:rFonts w:ascii="Open Sans" w:eastAsia="Open Sans" w:hAnsi="Open Sans" w:cs="Open Sans"/>
-              </w:rPr>
-            </w:pPr>
+            <w:tcW w:w="4070" w:type="dxa"/>
+            <w:shd w:val="clear" w:color="auto" w:fill="auto"/>
+            <w:tcMar>
+              <w:top w:w="100" w:type="dxa"/>
+              <w:left w:w="100" w:type="dxa"/>
+              <w:bottom w:w="100" w:type="dxa"/>
+              <w:right w:w="100" w:type="dxa"/>
+            </w:tcMar>
+          </w:tcPr>
+          <w:p>
+            <w:pPr>
+              <w:ind w:left="90"/>
+              <w:rPr>
+                <w:rFonts w:ascii="Open Sans" w:eastAsia="Open Sans" w:hAnsi="Open Sans" w:cs="Open Sans"/>
+              </w:rPr>
+            </w:pPr>
+            <w:r>
+              <w:rPr>
+                <w:rFonts w:ascii="Open Sans" w:eastAsia="Open Sans" w:hAnsi="Open Sans" w:cs="Open Sans"/>
+              </w:rPr>
+              <w:t>$</w:t>
+            </w:r>
             <w:proofErr w:type="spellStart"/>
             <w:r>
+              <w:rPr>
+                <w:rFonts w:ascii="Open Sans" w:eastAsia="Open Sans" w:hAnsi="Open Sans" w:cs="Open Sans"/>
+              </w:rPr>
               <w:t>git</w:t>
             </w:r>
             <w:proofErr w:type="spellEnd"/>
             <w:r>
+              <w:rPr>
+                <w:rFonts w:ascii="Open Sans" w:eastAsia="Open Sans" w:hAnsi="Open Sans" w:cs="Open Sans"/>
+              </w:rPr>
               <w:t xml:space="preserve"> add .</w:t>
             </w:r>
           </w:p>
@@ -1401,32 +1412,41 @@
         </w:tc>
         <w:tc>
           <w:tcPr>
-            <w:tcW w:w="3900" w:type="dxa"/>
-            <w:shd w:val="clear" w:color="auto" w:fill="auto"/>
-            <w:tcMar>
-              <w:top w:w="100" w:type="dxa"/>
-              <w:left w:w="100" w:type="dxa"/>
-              <w:bottom w:w="100" w:type="dxa"/>
-              <w:right w:w="100" w:type="dxa"/>
-            </w:tcMar>
-          </w:tcPr>
-          <w:p>
-            <w:pPr>
-              <w:ind w:left="90"/>
-              <w:rPr>
-                <w:rFonts w:ascii="Open Sans" w:eastAsia="Open Sans" w:hAnsi="Open Sans" w:cs="Open Sans"/>
-              </w:rPr>
-            </w:pPr>
+            <w:tcW w:w="4070" w:type="dxa"/>
+            <w:shd w:val="clear" w:color="auto" w:fill="auto"/>
+            <w:tcMar>
+              <w:top w:w="100" w:type="dxa"/>
+              <w:left w:w="100" w:type="dxa"/>
+              <w:bottom w:w="100" w:type="dxa"/>
+              <w:right w:w="100" w:type="dxa"/>
+            </w:tcMar>
+          </w:tcPr>
+          <w:p>
+            <w:pPr>
+              <w:ind w:left="90"/>
+              <w:rPr>
+                <w:rFonts w:ascii="Open Sans" w:eastAsia="Open Sans" w:hAnsi="Open Sans" w:cs="Open Sans"/>
+              </w:rPr>
+            </w:pPr>
+            <w:r>
+              <w:rPr>
+                <w:rFonts w:ascii="Open Sans" w:eastAsia="Open Sans" w:hAnsi="Open Sans" w:cs="Open Sans"/>
+              </w:rPr>
+              <w:t>$</w:t>
+            </w:r>
             <w:proofErr w:type="spellStart"/>
             <w:r>
+              <w:rPr>
+                <w:rFonts w:ascii="Open Sans" w:eastAsia="Open Sans" w:hAnsi="Open Sans" w:cs="Open Sans"/>
+              </w:rPr>
               <w:t>git</w:t>
             </w:r>
             <w:proofErr w:type="spellEnd"/>
             <w:r>
-              <w:t xml:space="preserve"> commit -m "Add</w:t>
-            </w:r>
-            <w:r>
-              <w:t xml:space="preserve"> file bikeshare.py"</w:t>
+              <w:rPr>
+                <w:rFonts w:ascii="Open Sans" w:eastAsia="Open Sans" w:hAnsi="Open Sans" w:cs="Open Sans"/>
+              </w:rPr>
+              <w:t xml:space="preserve"> commit -m "Add file bikeshare.py"</w:t>
             </w:r>
           </w:p>
         </w:tc>
@@ -1456,7 +1476,6 @@
               <w:rPr>
                 <w:rFonts w:ascii="Open Sans" w:eastAsia="Open Sans" w:hAnsi="Open Sans" w:cs="Open Sans"/>
               </w:rPr>
-              <w:lastRenderedPageBreak/>
               <w:t>H.</w:t>
             </w:r>
           </w:p>
@@ -1489,38 +1508,41 @@
         </w:tc>
         <w:tc>
           <w:tcPr>
-            <w:tcW w:w="3900" w:type="dxa"/>
-            <w:shd w:val="clear" w:color="auto" w:fill="auto"/>
-            <w:tcMar>
-              <w:top w:w="100" w:type="dxa"/>
-              <w:left w:w="100" w:type="dxa"/>
-              <w:bottom w:w="100" w:type="dxa"/>
-              <w:right w:w="100" w:type="dxa"/>
-            </w:tcMar>
-          </w:tcPr>
-          <w:p>
-            <w:pPr>
-              <w:ind w:left="90"/>
-              <w:rPr>
-                <w:rFonts w:ascii="Open Sans" w:eastAsia="Open Sans" w:hAnsi="Open Sans" w:cs="Open Sans"/>
-              </w:rPr>
-            </w:pPr>
+            <w:tcW w:w="4070" w:type="dxa"/>
+            <w:shd w:val="clear" w:color="auto" w:fill="auto"/>
+            <w:tcMar>
+              <w:top w:w="100" w:type="dxa"/>
+              <w:left w:w="100" w:type="dxa"/>
+              <w:bottom w:w="100" w:type="dxa"/>
+              <w:right w:w="100" w:type="dxa"/>
+            </w:tcMar>
+          </w:tcPr>
+          <w:p>
+            <w:pPr>
+              <w:ind w:left="90"/>
+              <w:rPr>
+                <w:rFonts w:ascii="Open Sans" w:eastAsia="Open Sans" w:hAnsi="Open Sans" w:cs="Open Sans"/>
+              </w:rPr>
+            </w:pPr>
+            <w:r>
+              <w:rPr>
+                <w:rFonts w:ascii="Open Sans" w:eastAsia="Open Sans" w:hAnsi="Open Sans" w:cs="Open Sans"/>
+              </w:rPr>
+              <w:t>$</w:t>
+            </w:r>
             <w:proofErr w:type="spellStart"/>
             <w:r>
+              <w:rPr>
+                <w:rFonts w:ascii="Open Sans" w:eastAsia="Open Sans" w:hAnsi="Open Sans" w:cs="Open Sans"/>
+              </w:rPr>
               <w:t>git</w:t>
             </w:r>
             <w:proofErr w:type="spellEnd"/>
             <w:r>
-              <w:t xml:space="preserve"> push </w:t>
-            </w:r>
-            <w:r>
-              <w:t xml:space="preserve">–u </w:t>
-            </w:r>
-            <w:r>
-              <w:t>origin</w:t>
-            </w:r>
-            <w:r>
-              <w:t xml:space="preserve"> main</w:t>
+              <w:rPr>
+                <w:rFonts w:ascii="Open Sans" w:eastAsia="Open Sans" w:hAnsi="Open Sans" w:cs="Open Sans"/>
+              </w:rPr>
+              <w:t xml:space="preserve"> push –u origin main</w:t>
             </w:r>
           </w:p>
         </w:tc>
@@ -1565,6 +1587,7 @@
           <w:rFonts w:ascii="Open Sans" w:eastAsia="Open Sans" w:hAnsi="Open Sans" w:cs="Open Sans"/>
           <w:b/>
         </w:rPr>
+        <w:lastRenderedPageBreak/>
         <w:t xml:space="preserve">Now you will be working in your local repository, on the </w:t>
       </w:r>
       <w:proofErr w:type="spellStart"/>
@@ -1840,19 +1863,29 @@
           </w:tcPr>
           <w:p>
             <w:pPr>
-              <w:widowControl w:val="0"/>
-              <w:spacing w:line="240" w:lineRule="auto"/>
-              <w:ind w:left="90"/>
-              <w:rPr>
-                <w:rFonts w:ascii="Open Sans" w:eastAsia="Open Sans" w:hAnsi="Open Sans" w:cs="Open Sans"/>
-              </w:rPr>
-            </w:pPr>
+              <w:ind w:left="90"/>
+              <w:rPr>
+                <w:rFonts w:ascii="Open Sans" w:eastAsia="Open Sans" w:hAnsi="Open Sans" w:cs="Open Sans"/>
+              </w:rPr>
+            </w:pPr>
+            <w:r>
+              <w:rPr>
+                <w:rFonts w:ascii="Open Sans" w:eastAsia="Open Sans" w:hAnsi="Open Sans" w:cs="Open Sans"/>
+              </w:rPr>
+              <w:t>$</w:t>
+            </w:r>
             <w:proofErr w:type="spellStart"/>
             <w:r>
+              <w:rPr>
+                <w:rFonts w:ascii="Open Sans" w:eastAsia="Open Sans" w:hAnsi="Open Sans" w:cs="Open Sans"/>
+              </w:rPr>
               <w:t>git</w:t>
             </w:r>
             <w:proofErr w:type="spellEnd"/>
             <w:r>
+              <w:rPr>
+                <w:rFonts w:ascii="Open Sans" w:eastAsia="Open Sans" w:hAnsi="Open Sans" w:cs="Open Sans"/>
+              </w:rPr>
               <w:t xml:space="preserve"> branch documentation</w:t>
             </w:r>
           </w:p>
@@ -1939,19 +1972,29 @@
           </w:tcPr>
           <w:p>
             <w:pPr>
-              <w:widowControl w:val="0"/>
-              <w:spacing w:line="240" w:lineRule="auto"/>
-              <w:ind w:left="90"/>
-              <w:rPr>
-                <w:rFonts w:ascii="Open Sans" w:eastAsia="Open Sans" w:hAnsi="Open Sans" w:cs="Open Sans"/>
-              </w:rPr>
-            </w:pPr>
+              <w:ind w:left="90"/>
+              <w:rPr>
+                <w:rFonts w:ascii="Open Sans" w:eastAsia="Open Sans" w:hAnsi="Open Sans" w:cs="Open Sans"/>
+              </w:rPr>
+            </w:pPr>
+            <w:r>
+              <w:rPr>
+                <w:rFonts w:ascii="Open Sans" w:eastAsia="Open Sans" w:hAnsi="Open Sans" w:cs="Open Sans"/>
+              </w:rPr>
+              <w:t>$</w:t>
+            </w:r>
             <w:proofErr w:type="spellStart"/>
             <w:r>
+              <w:rPr>
+                <w:rFonts w:ascii="Open Sans" w:eastAsia="Open Sans" w:hAnsi="Open Sans" w:cs="Open Sans"/>
+              </w:rPr>
               <w:t>git</w:t>
             </w:r>
             <w:proofErr w:type="spellEnd"/>
             <w:r>
+              <w:rPr>
+                <w:rFonts w:ascii="Open Sans" w:eastAsia="Open Sans" w:hAnsi="Open Sans" w:cs="Open Sans"/>
+              </w:rPr>
               <w:t xml:space="preserve"> checkout documentation</w:t>
             </w:r>
           </w:p>
@@ -2129,12 +2172,24 @@
                 <w:rFonts w:ascii="Open Sans" w:eastAsia="Open Sans" w:hAnsi="Open Sans" w:cs="Open Sans"/>
               </w:rPr>
             </w:pPr>
+            <w:r>
+              <w:rPr>
+                <w:rFonts w:ascii="Open Sans" w:eastAsia="Open Sans" w:hAnsi="Open Sans" w:cs="Open Sans"/>
+              </w:rPr>
+              <w:t>$</w:t>
+            </w:r>
             <w:proofErr w:type="spellStart"/>
             <w:r>
+              <w:rPr>
+                <w:rFonts w:ascii="Open Sans" w:eastAsia="Open Sans" w:hAnsi="Open Sans" w:cs="Open Sans"/>
+              </w:rPr>
               <w:t>git</w:t>
             </w:r>
             <w:proofErr w:type="spellEnd"/>
             <w:r>
+              <w:rPr>
+                <w:rFonts w:ascii="Open Sans" w:eastAsia="Open Sans" w:hAnsi="Open Sans" w:cs="Open Sans"/>
+              </w:rPr>
               <w:t xml:space="preserve"> add README.md</w:t>
             </w:r>
           </w:p>
@@ -2213,6 +2268,12 @@
                 <w:rFonts w:ascii="Open Sans" w:eastAsia="Open Sans" w:hAnsi="Open Sans" w:cs="Open Sans"/>
               </w:rPr>
             </w:pPr>
+            <w:r>
+              <w:rPr>
+                <w:rFonts w:ascii="Open Sans" w:eastAsia="Open Sans" w:hAnsi="Open Sans" w:cs="Open Sans"/>
+              </w:rPr>
+              <w:t>$</w:t>
+            </w:r>
             <w:proofErr w:type="spellStart"/>
             <w:r>
               <w:rPr>
@@ -2303,12 +2364,24 @@
                 <w:rFonts w:ascii="Open Sans" w:eastAsia="Open Sans" w:hAnsi="Open Sans" w:cs="Open Sans"/>
               </w:rPr>
             </w:pPr>
+            <w:r>
+              <w:rPr>
+                <w:rFonts w:ascii="Open Sans" w:eastAsia="Open Sans" w:hAnsi="Open Sans" w:cs="Open Sans"/>
+              </w:rPr>
+              <w:t>$</w:t>
+            </w:r>
             <w:proofErr w:type="spellStart"/>
             <w:r>
+              <w:rPr>
+                <w:rFonts w:ascii="Open Sans" w:eastAsia="Open Sans" w:hAnsi="Open Sans" w:cs="Open Sans"/>
+              </w:rPr>
               <w:t>git</w:t>
             </w:r>
             <w:proofErr w:type="spellEnd"/>
             <w:r>
+              <w:rPr>
+                <w:rFonts w:ascii="Open Sans" w:eastAsia="Open Sans" w:hAnsi="Open Sans" w:cs="Open Sans"/>
+              </w:rPr>
               <w:t xml:space="preserve"> push origin documentation</w:t>
             </w:r>
           </w:p>
@@ -2392,12 +2465,24 @@
                 <w:rFonts w:ascii="Open Sans" w:eastAsia="Open Sans" w:hAnsi="Open Sans" w:cs="Open Sans"/>
               </w:rPr>
             </w:pPr>
+            <w:r>
+              <w:rPr>
+                <w:rFonts w:ascii="Open Sans" w:eastAsia="Open Sans" w:hAnsi="Open Sans" w:cs="Open Sans"/>
+              </w:rPr>
+              <w:t>$</w:t>
+            </w:r>
             <w:proofErr w:type="spellStart"/>
             <w:r>
+              <w:rPr>
+                <w:rFonts w:ascii="Open Sans" w:eastAsia="Open Sans" w:hAnsi="Open Sans" w:cs="Open Sans"/>
+              </w:rPr>
               <w:t>git</w:t>
             </w:r>
             <w:proofErr w:type="spellEnd"/>
             <w:r>
+              <w:rPr>
+                <w:rFonts w:ascii="Open Sans" w:eastAsia="Open Sans" w:hAnsi="Open Sans" w:cs="Open Sans"/>
+              </w:rPr>
               <w:t xml:space="preserve"> checkout master</w:t>
             </w:r>
           </w:p>
@@ -2683,6 +2768,7 @@
               <w:rPr>
                 <w:rFonts w:ascii="Open Sans" w:eastAsia="Open Sans" w:hAnsi="Open Sans" w:cs="Open Sans"/>
               </w:rPr>
+              <w:lastRenderedPageBreak/>
               <w:t>A.</w:t>
             </w:r>
           </w:p>
@@ -2758,12 +2844,24 @@
                 <w:rFonts w:ascii="Open Sans" w:eastAsia="Open Sans" w:hAnsi="Open Sans" w:cs="Open Sans"/>
               </w:rPr>
             </w:pPr>
+            <w:r>
+              <w:rPr>
+                <w:rFonts w:ascii="Open Sans" w:eastAsia="Open Sans" w:hAnsi="Open Sans" w:cs="Open Sans"/>
+              </w:rPr>
+              <w:t>$</w:t>
+            </w:r>
             <w:proofErr w:type="spellStart"/>
             <w:r>
+              <w:rPr>
+                <w:rFonts w:ascii="Open Sans" w:eastAsia="Open Sans" w:hAnsi="Open Sans" w:cs="Open Sans"/>
+              </w:rPr>
               <w:t>git</w:t>
             </w:r>
             <w:proofErr w:type="spellEnd"/>
             <w:r>
+              <w:rPr>
+                <w:rFonts w:ascii="Open Sans" w:eastAsia="Open Sans" w:hAnsi="Open Sans" w:cs="Open Sans"/>
+              </w:rPr>
               <w:t xml:space="preserve"> checkout documentation</w:t>
             </w:r>
           </w:p>
@@ -2916,13 +3014,7 @@
               <w:rPr>
                 <w:rFonts w:ascii="Open Sans" w:eastAsia="Open Sans" w:hAnsi="Open Sans" w:cs="Open Sans"/>
               </w:rPr>
-              <w:t>After each change, stage and commit your changes. When you commit your</w:t>
-            </w:r>
-            <w:r>
-              <w:rPr>
-                <w:rFonts w:ascii="Open Sans" w:eastAsia="Open Sans" w:hAnsi="Open Sans" w:cs="Open Sans"/>
-              </w:rPr>
-              <w:t xml:space="preserve"> work, you should use a descriptive message of the changes made.  Your changes should be small and aligned with your commit message.</w:t>
+              <w:t>After each change, stage and commit your changes. When you commit your work, you should use a descriptive message of the changes made.  Your changes should be small and aligned with your commit message.</w:t>
             </w:r>
           </w:p>
         </w:tc>
@@ -2946,6 +3038,12 @@
                 <w:rFonts w:ascii="Open Sans" w:eastAsia="Open Sans" w:hAnsi="Open Sans" w:cs="Open Sans"/>
               </w:rPr>
             </w:pPr>
+            <w:r>
+              <w:rPr>
+                <w:rFonts w:ascii="Open Sans" w:eastAsia="Open Sans" w:hAnsi="Open Sans" w:cs="Open Sans"/>
+              </w:rPr>
+              <w:t>$</w:t>
+            </w:r>
             <w:proofErr w:type="spellStart"/>
             <w:r>
               <w:rPr>
@@ -2970,6 +3068,12 @@
                 <w:rFonts w:ascii="Open Sans" w:eastAsia="Open Sans" w:hAnsi="Open Sans" w:cs="Open Sans"/>
               </w:rPr>
             </w:pPr>
+            <w:r>
+              <w:rPr>
+                <w:rFonts w:ascii="Open Sans" w:eastAsia="Open Sans" w:hAnsi="Open Sans" w:cs="Open Sans"/>
+              </w:rPr>
+              <w:t>$</w:t>
+            </w:r>
             <w:proofErr w:type="spellStart"/>
             <w:r>
               <w:rPr>
@@ -3030,6 +3134,12 @@
                 <w:rFonts w:ascii="Open Sans" w:eastAsia="Open Sans" w:hAnsi="Open Sans" w:cs="Open Sans"/>
               </w:rPr>
             </w:pPr>
+            <w:r>
+              <w:rPr>
+                <w:rFonts w:ascii="Open Sans" w:eastAsia="Open Sans" w:hAnsi="Open Sans" w:cs="Open Sans"/>
+              </w:rPr>
+              <w:t>$</w:t>
+            </w:r>
             <w:proofErr w:type="spellStart"/>
             <w:r>
               <w:rPr>
@@ -3056,6 +3166,12 @@
               </w:rPr>
               <w:br/>
             </w:r>
+            <w:r>
+              <w:rPr>
+                <w:rFonts w:ascii="Open Sans" w:eastAsia="Open Sans" w:hAnsi="Open Sans" w:cs="Open Sans"/>
+              </w:rPr>
+              <w:t>$</w:t>
+            </w:r>
             <w:proofErr w:type="spellStart"/>
             <w:r>
               <w:rPr>
@@ -3071,6 +3187,9 @@
               <w:t xml:space="preserve"> commit –m”</w:t>
             </w:r>
             <w:r>
+              <w:rPr>
+                <w:rFonts w:ascii="Open Sans" w:eastAsia="Open Sans" w:hAnsi="Open Sans" w:cs="Open Sans"/>
+              </w:rPr>
               <w:t xml:space="preserve"> </w:t>
             </w:r>
             <w:r>
@@ -3175,12 +3294,24 @@
                 <w:rFonts w:ascii="Open Sans" w:eastAsia="Open Sans" w:hAnsi="Open Sans" w:cs="Open Sans"/>
               </w:rPr>
             </w:pPr>
+            <w:r>
+              <w:rPr>
+                <w:rFonts w:ascii="Open Sans" w:eastAsia="Open Sans" w:hAnsi="Open Sans" w:cs="Open Sans"/>
+              </w:rPr>
+              <w:t>$</w:t>
+            </w:r>
             <w:proofErr w:type="spellStart"/>
             <w:r>
+              <w:rPr>
+                <w:rFonts w:ascii="Open Sans" w:eastAsia="Open Sans" w:hAnsi="Open Sans" w:cs="Open Sans"/>
+              </w:rPr>
               <w:t>git</w:t>
             </w:r>
             <w:proofErr w:type="spellEnd"/>
             <w:r>
+              <w:rPr>
+                <w:rFonts w:ascii="Open Sans" w:eastAsia="Open Sans" w:hAnsi="Open Sans" w:cs="Open Sans"/>
+              </w:rPr>
               <w:t xml:space="preserve"> push origin documentation</w:t>
             </w:r>
           </w:p>
@@ -3276,6 +3407,12 @@
                 <w:rFonts w:ascii="Open Sans" w:eastAsia="Open Sans" w:hAnsi="Open Sans" w:cs="Open Sans"/>
               </w:rPr>
             </w:pPr>
+            <w:r>
+              <w:rPr>
+                <w:rFonts w:ascii="Open Sans" w:eastAsia="Open Sans" w:hAnsi="Open Sans" w:cs="Open Sans"/>
+              </w:rPr>
+              <w:t>$</w:t>
+            </w:r>
             <w:proofErr w:type="spellStart"/>
             <w:r>
               <w:rPr>
@@ -3373,12 +3510,19 @@
           </w:tcPr>
           <w:p>
             <w:pPr>
-              <w:ind w:left="90"/>
-              <w:rPr>
-                <w:rFonts w:ascii="Open Sans" w:eastAsia="Open Sans" w:hAnsi="Open Sans" w:cs="Open Sans"/>
-                <w:b/>
-              </w:rPr>
-            </w:pPr>
+              <w:widowControl w:val="0"/>
+              <w:spacing w:line="240" w:lineRule="auto"/>
+              <w:ind w:left="90"/>
+              <w:rPr>
+                <w:rFonts w:ascii="Open Sans" w:eastAsia="Open Sans" w:hAnsi="Open Sans" w:cs="Open Sans"/>
+              </w:rPr>
+            </w:pPr>
+            <w:r>
+              <w:rPr>
+                <w:rFonts w:ascii="Open Sans" w:eastAsia="Open Sans" w:hAnsi="Open Sans" w:cs="Open Sans"/>
+              </w:rPr>
+              <w:t>$</w:t>
+            </w:r>
             <w:proofErr w:type="spellStart"/>
             <w:r>
               <w:rPr>
@@ -3873,6 +4017,12 @@
                 <w:rFonts w:ascii="Open Sans" w:eastAsia="Open Sans" w:hAnsi="Open Sans" w:cs="Open Sans"/>
               </w:rPr>
             </w:pPr>
+            <w:r>
+              <w:rPr>
+                <w:rFonts w:ascii="Open Sans" w:eastAsia="Open Sans" w:hAnsi="Open Sans" w:cs="Open Sans"/>
+              </w:rPr>
+              <w:t>$</w:t>
+            </w:r>
             <w:proofErr w:type="spellStart"/>
             <w:r>
               <w:rPr>
@@ -3977,6 +4127,12 @@
                 <w:rFonts w:ascii="Open Sans" w:eastAsia="Open Sans" w:hAnsi="Open Sans" w:cs="Open Sans"/>
               </w:rPr>
             </w:pPr>
+            <w:r>
+              <w:rPr>
+                <w:rFonts w:ascii="Open Sans" w:eastAsia="Open Sans" w:hAnsi="Open Sans" w:cs="Open Sans"/>
+              </w:rPr>
+              <w:t>$</w:t>
+            </w:r>
             <w:proofErr w:type="spellStart"/>
             <w:r>
               <w:rPr>
@@ -4179,6 +4335,12 @@
                 <w:rFonts w:ascii="Open Sans" w:eastAsia="Open Sans" w:hAnsi="Open Sans" w:cs="Open Sans"/>
               </w:rPr>
             </w:pPr>
+            <w:r>
+              <w:rPr>
+                <w:rFonts w:ascii="Open Sans" w:eastAsia="Open Sans" w:hAnsi="Open Sans" w:cs="Open Sans"/>
+              </w:rPr>
+              <w:t>$</w:t>
+            </w:r>
             <w:proofErr w:type="spellStart"/>
             <w:r>
               <w:rPr>
@@ -4259,6 +4421,12 @@
                 <w:rFonts w:ascii="Open Sans" w:eastAsia="Open Sans" w:hAnsi="Open Sans" w:cs="Open Sans"/>
               </w:rPr>
             </w:pPr>
+            <w:r>
+              <w:rPr>
+                <w:rFonts w:ascii="Open Sans" w:eastAsia="Open Sans" w:hAnsi="Open Sans" w:cs="Open Sans"/>
+              </w:rPr>
+              <w:t>$</w:t>
+            </w:r>
             <w:proofErr w:type="spellStart"/>
             <w:r>
               <w:rPr>
@@ -4363,6 +4531,12 @@
                 <w:rFonts w:ascii="Open Sans" w:eastAsia="Open Sans" w:hAnsi="Open Sans" w:cs="Open Sans"/>
               </w:rPr>
             </w:pPr>
+            <w:r>
+              <w:rPr>
+                <w:rFonts w:ascii="Open Sans" w:eastAsia="Open Sans" w:hAnsi="Open Sans" w:cs="Open Sans"/>
+              </w:rPr>
+              <w:t>$</w:t>
+            </w:r>
             <w:proofErr w:type="spellStart"/>
             <w:r>
               <w:rPr>
@@ -4466,6 +4640,12 @@
                 <w:rFonts w:ascii="Open Sans" w:eastAsia="Open Sans" w:hAnsi="Open Sans" w:cs="Open Sans"/>
               </w:rPr>
             </w:pPr>
+            <w:r>
+              <w:rPr>
+                <w:rFonts w:ascii="Open Sans" w:eastAsia="Open Sans" w:hAnsi="Open Sans" w:cs="Open Sans"/>
+              </w:rPr>
+              <w:t>$</w:t>
+            </w:r>
             <w:proofErr w:type="spellStart"/>
             <w:r>
               <w:rPr>
@@ -4569,6 +4749,12 @@
                 <w:b/>
               </w:rPr>
             </w:pPr>
+            <w:r>
+              <w:rPr>
+                <w:rFonts w:ascii="Open Sans" w:eastAsia="Open Sans" w:hAnsi="Open Sans" w:cs="Open Sans"/>
+              </w:rPr>
+              <w:t>$</w:t>
+            </w:r>
             <w:proofErr w:type="spellStart"/>
             <w:r>
               <w:rPr>
@@ -5011,12 +5197,24 @@
                 <w:rFonts w:ascii="Open Sans" w:eastAsia="Open Sans" w:hAnsi="Open Sans" w:cs="Open Sans"/>
               </w:rPr>
             </w:pPr>
+            <w:r>
+              <w:rPr>
+                <w:rFonts w:ascii="Open Sans" w:eastAsia="Open Sans" w:hAnsi="Open Sans" w:cs="Open Sans"/>
+              </w:rPr>
+              <w:t>$</w:t>
+            </w:r>
             <w:proofErr w:type="spellStart"/>
             <w:r>
+              <w:rPr>
+                <w:rFonts w:ascii="Open Sans" w:eastAsia="Open Sans" w:hAnsi="Open Sans" w:cs="Open Sans"/>
+              </w:rPr>
               <w:t>git</w:t>
             </w:r>
             <w:proofErr w:type="spellEnd"/>
             <w:r>
+              <w:rPr>
+                <w:rFonts w:ascii="Open Sans" w:eastAsia="Open Sans" w:hAnsi="Open Sans" w:cs="Open Sans"/>
+              </w:rPr>
               <w:t xml:space="preserve"> checkout master</w:t>
             </w:r>
           </w:p>
@@ -5095,12 +5293,24 @@
                 <w:rFonts w:ascii="Open Sans" w:eastAsia="Open Sans" w:hAnsi="Open Sans" w:cs="Open Sans"/>
               </w:rPr>
             </w:pPr>
+            <w:r>
+              <w:rPr>
+                <w:rFonts w:ascii="Open Sans" w:eastAsia="Open Sans" w:hAnsi="Open Sans" w:cs="Open Sans"/>
+              </w:rPr>
+              <w:t>$</w:t>
+            </w:r>
             <w:proofErr w:type="spellStart"/>
             <w:r>
+              <w:rPr>
+                <w:rFonts w:ascii="Open Sans" w:eastAsia="Open Sans" w:hAnsi="Open Sans" w:cs="Open Sans"/>
+              </w:rPr>
               <w:t>git</w:t>
             </w:r>
             <w:proofErr w:type="spellEnd"/>
             <w:r>
+              <w:rPr>
+                <w:rFonts w:ascii="Open Sans" w:eastAsia="Open Sans" w:hAnsi="Open Sans" w:cs="Open Sans"/>
+              </w:rPr>
               <w:t xml:space="preserve"> pull origin</w:t>
             </w:r>
           </w:p>
@@ -5175,13 +5385,28 @@
           <w:p>
             <w:pPr>
               <w:ind w:left="90"/>
-            </w:pPr>
+              <w:rPr>
+                <w:rFonts w:ascii="Open Sans" w:eastAsia="Open Sans" w:hAnsi="Open Sans" w:cs="Open Sans"/>
+              </w:rPr>
+            </w:pPr>
+            <w:r>
+              <w:rPr>
+                <w:rFonts w:ascii="Open Sans" w:eastAsia="Open Sans" w:hAnsi="Open Sans" w:cs="Open Sans"/>
+              </w:rPr>
+              <w:t>$</w:t>
+            </w:r>
             <w:proofErr w:type="spellStart"/>
             <w:r>
+              <w:rPr>
+                <w:rFonts w:ascii="Open Sans" w:eastAsia="Open Sans" w:hAnsi="Open Sans" w:cs="Open Sans"/>
+              </w:rPr>
               <w:t>git</w:t>
             </w:r>
             <w:proofErr w:type="spellEnd"/>
             <w:r>
+              <w:rPr>
+                <w:rFonts w:ascii="Open Sans" w:eastAsia="Open Sans" w:hAnsi="Open Sans" w:cs="Open Sans"/>
+              </w:rPr>
               <w:t xml:space="preserve"> merge refactoring</w:t>
             </w:r>
           </w:p>
@@ -5190,15 +5415,26 @@
               <w:ind w:left="90"/>
               <w:rPr>
                 <w:rFonts w:ascii="Open Sans" w:eastAsia="Open Sans" w:hAnsi="Open Sans" w:cs="Open Sans"/>
-                <w:color w:val="FF0000"/>
-              </w:rPr>
-            </w:pPr>
+              </w:rPr>
+            </w:pPr>
+            <w:r>
+              <w:rPr>
+                <w:rFonts w:ascii="Open Sans" w:eastAsia="Open Sans" w:hAnsi="Open Sans" w:cs="Open Sans"/>
+              </w:rPr>
+              <w:t>$</w:t>
+            </w:r>
             <w:proofErr w:type="spellStart"/>
             <w:r>
+              <w:rPr>
+                <w:rFonts w:ascii="Open Sans" w:eastAsia="Open Sans" w:hAnsi="Open Sans" w:cs="Open Sans"/>
+              </w:rPr>
               <w:t>git</w:t>
             </w:r>
             <w:proofErr w:type="spellEnd"/>
             <w:r>
+              <w:rPr>
+                <w:rFonts w:ascii="Open Sans" w:eastAsia="Open Sans" w:hAnsi="Open Sans" w:cs="Open Sans"/>
+              </w:rPr>
               <w:t xml:space="preserve"> merge documentation</w:t>
             </w:r>
           </w:p>
@@ -5255,13 +5491,7 @@
               <w:rPr>
                 <w:rFonts w:ascii="Open Sans" w:eastAsia="Open Sans" w:hAnsi="Open Sans" w:cs="Open Sans"/>
               </w:rPr>
-              <w:t>You should see a message that shows the changes t</w:t>
-            </w:r>
-            <w:r>
-              <w:rPr>
-                <w:rFonts w:ascii="Open Sans" w:eastAsia="Open Sans" w:hAnsi="Open Sans" w:cs="Open Sans"/>
-              </w:rPr>
-              <w:t>o the files, insertions, and deletions.</w:t>
+              <w:t>You should see a message that shows the changes to the files, insertions, and deletions.</w:t>
             </w:r>
           </w:p>
         </w:tc>
@@ -5382,12 +5612,24 @@
                 <w:rFonts w:ascii="Open Sans" w:eastAsia="Open Sans" w:hAnsi="Open Sans" w:cs="Open Sans"/>
               </w:rPr>
             </w:pPr>
+            <w:r>
+              <w:rPr>
+                <w:rFonts w:ascii="Open Sans" w:eastAsia="Open Sans" w:hAnsi="Open Sans" w:cs="Open Sans"/>
+              </w:rPr>
+              <w:t>$</w:t>
+            </w:r>
             <w:proofErr w:type="spellStart"/>
             <w:r>
+              <w:rPr>
+                <w:rFonts w:ascii="Open Sans" w:eastAsia="Open Sans" w:hAnsi="Open Sans" w:cs="Open Sans"/>
+              </w:rPr>
               <w:t>git</w:t>
             </w:r>
             <w:proofErr w:type="spellEnd"/>
             <w:r>
+              <w:rPr>
+                <w:rFonts w:ascii="Open Sans" w:eastAsia="Open Sans" w:hAnsi="Open Sans" w:cs="Open Sans"/>
+              </w:rPr>
               <w:t xml:space="preserve"> push origin</w:t>
             </w:r>
             <w:bookmarkStart w:id="8" w:name="_GoBack"/>
@@ -5517,7 +5759,6 @@
         <w:rPr>
           <w:color w:val="F95C3C"/>
         </w:rPr>
-        <w:lastRenderedPageBreak/>
         <w:t>Submission:</w:t>
       </w:r>
     </w:p>

</xml_diff>